<commit_message>
added Intermediate Technical Interview Prep to the list of certifications
</commit_message>
<xml_diff>
--- a/Hardik Saini Resume.docx
+++ b/Hardik Saini Resume.docx
@@ -333,13 +333,6 @@
       </w:r>
       <w:proofErr w:type="gramEnd"/>
       <w:r>
-        <w:rPr>
-          <w:b/>
-          <w:bCs/>
-          <w:color w:val="000000" w:themeColor="text1"/>
-          <w:sz w:val="18"/>
-          <w:szCs w:val="18"/>
-        </w:rPr>
         <w:t xml:space="preserve"> </w:t>
       </w:r>
       <w:r>
@@ -348,25 +341,49 @@
           <w:sz w:val="18"/>
           <w:szCs w:val="18"/>
         </w:rPr>
-        <w:t xml:space="preserve">100 Days of Code | Angela </w:t>
-      </w:r>
-      <w:proofErr w:type="gramStart"/>
-      <w:r>
-        <w:rPr>
-          <w:color w:val="000000" w:themeColor="text1"/>
-          <w:sz w:val="18"/>
-          <w:szCs w:val="18"/>
-        </w:rPr>
-        <w:t>Yu ,</w:t>
-      </w:r>
-      <w:proofErr w:type="gramEnd"/>
-      <w:r>
-        <w:rPr>
-          <w:color w:val="000000" w:themeColor="text1"/>
-          <w:sz w:val="18"/>
-          <w:szCs w:val="18"/>
-        </w:rPr>
-        <w:t xml:space="preserve"> Machine Learning Specialization | Andrew Ng</w:t>
+        <w:t>Intermediate Technical Interview Prep</w:t>
+      </w:r>
+      <w:r>
+        <w:rPr>
+          <w:color w:val="000000" w:themeColor="text1"/>
+          <w:sz w:val="18"/>
+          <w:szCs w:val="18"/>
+        </w:rPr>
+        <w:t xml:space="preserve"> | </w:t>
+      </w:r>
+      <w:proofErr w:type="spellStart"/>
+      <w:r>
+        <w:rPr>
+          <w:color w:val="000000" w:themeColor="text1"/>
+          <w:sz w:val="18"/>
+          <w:szCs w:val="18"/>
+        </w:rPr>
+        <w:t>CodePath</w:t>
+      </w:r>
+      <w:proofErr w:type="spellEnd"/>
+      <w:r>
+        <w:rPr>
+          <w:color w:val="000000" w:themeColor="text1"/>
+          <w:sz w:val="18"/>
+          <w:szCs w:val="18"/>
+        </w:rPr>
+        <w:t>, Machine Learning Specialization | Andrew Ng</w:t>
+      </w:r>
+      <w:r>
+        <w:rPr>
+          <w:color w:val="000000" w:themeColor="text1"/>
+          <w:sz w:val="18"/>
+          <w:szCs w:val="18"/>
+        </w:rPr>
+        <w:t xml:space="preserve">, </w:t>
+      </w:r>
+      <w:r>
+        <w:rPr>
+          <w:color w:val="000000" w:themeColor="text1"/>
+          <w:sz w:val="18"/>
+          <w:szCs w:val="18"/>
+        </w:rPr>
+        <w:t>100 Days of Code | Angela Yu</w:t>
       </w:r>
     </w:p>
     <w:p>
@@ -3750,11 +3767,12 @@
 </file>
 
 <file path=customXml/item1.xml><?xml version="1.0" encoding="utf-8"?>
-<p:properties xmlns:p="http://schemas.microsoft.com/office/2006/metadata/properties" xmlns:xsi="http://www.w3.org/2001/XMLSchema-instance" xmlns:pc="http://schemas.microsoft.com/office/infopath/2007/PartnerControls">
-  <documentManagement>
-    <_activity xmlns="405f6bdb-d96e-4b8a-a0aa-1805033a2888" xsi:nil="true"/>
-  </documentManagement>
-</p:properties>
+<?mso-contentType ?>
+<FormTemplates xmlns="http://schemas.microsoft.com/sharepoint/v3/contenttype/forms">
+  <Display>DocumentLibraryForm</Display>
+  <Edit>DocumentLibraryForm</Edit>
+  <New>DocumentLibraryForm</New>
+</FormTemplates>
 </file>
 
 <file path=customXml/item2.xml><?xml version="1.0" encoding="utf-8"?>
@@ -3991,27 +4009,17 @@
 </file>
 
 <file path=customXml/item3.xml><?xml version="1.0" encoding="utf-8"?>
-<?mso-contentType ?>
-<FormTemplates xmlns="http://schemas.microsoft.com/sharepoint/v3/contenttype/forms">
-  <Display>DocumentLibraryForm</Display>
-  <Edit>DocumentLibraryForm</Edit>
-  <New>DocumentLibraryForm</New>
-</FormTemplates>
+<p:properties xmlns:p="http://schemas.microsoft.com/office/2006/metadata/properties" xmlns:xsi="http://www.w3.org/2001/XMLSchema-instance" xmlns:pc="http://schemas.microsoft.com/office/infopath/2007/PartnerControls">
+  <documentManagement>
+    <_activity xmlns="405f6bdb-d96e-4b8a-a0aa-1805033a2888" xsi:nil="true"/>
+  </documentManagement>
+</p:properties>
 </file>
 
 <file path=customXml/itemProps1.xml><?xml version="1.0" encoding="utf-8"?>
-<ds:datastoreItem xmlns:ds="http://schemas.openxmlformats.org/officeDocument/2006/customXml" ds:itemID="{48BBE56C-A8CC-4231-98AE-576D54326F67}">
+<ds:datastoreItem xmlns:ds="http://schemas.openxmlformats.org/officeDocument/2006/customXml" ds:itemID="{613A3ED9-5A2F-4E90-8063-CE12E7021299}">
   <ds:schemaRefs>
-    <ds:schemaRef ds:uri="http://schemas.openxmlformats.org/package/2006/metadata/core-properties"/>
-    <ds:schemaRef ds:uri="http://purl.org/dc/elements/1.1/"/>
-    <ds:schemaRef ds:uri="http://purl.org/dc/dcmitype/"/>
-    <ds:schemaRef ds:uri="http://purl.org/dc/terms/"/>
-    <ds:schemaRef ds:uri="http://schemas.microsoft.com/office/infopath/2007/PartnerControls"/>
-    <ds:schemaRef ds:uri="http://schemas.microsoft.com/office/2006/documentManagement/types"/>
-    <ds:schemaRef ds:uri="1ed1337c-6562-4f64-bdd4-9d2c34cc54d4"/>
-    <ds:schemaRef ds:uri="405f6bdb-d96e-4b8a-a0aa-1805033a2888"/>
-    <ds:schemaRef ds:uri="http://schemas.microsoft.com/office/2006/metadata/properties"/>
-    <ds:schemaRef ds:uri="http://www.w3.org/XML/1998/namespace"/>
+    <ds:schemaRef ds:uri="http://schemas.microsoft.com/sharepoint/v3/contenttype/forms"/>
   </ds:schemaRefs>
 </ds:datastoreItem>
 </file>
@@ -4036,9 +4044,11 @@
 </file>
 
 <file path=customXml/itemProps3.xml><?xml version="1.0" encoding="utf-8"?>
-<ds:datastoreItem xmlns:ds="http://schemas.openxmlformats.org/officeDocument/2006/customXml" ds:itemID="{613A3ED9-5A2F-4E90-8063-CE12E7021299}">
+<ds:datastoreItem xmlns:ds="http://schemas.openxmlformats.org/officeDocument/2006/customXml" ds:itemID="{48BBE56C-A8CC-4231-98AE-576D54326F67}">
   <ds:schemaRefs>
-    <ds:schemaRef ds:uri="http://schemas.microsoft.com/sharepoint/v3/contenttype/forms"/>
+    <ds:schemaRef ds:uri="http://schemas.microsoft.com/office/2006/metadata/properties"/>
+    <ds:schemaRef ds:uri="http://schemas.microsoft.com/office/infopath/2007/PartnerControls"/>
+    <ds:schemaRef ds:uri="405f6bdb-d96e-4b8a-a0aa-1805033a2888"/>
   </ds:schemaRefs>
 </ds:datastoreItem>
 </file>
</xml_diff>

<commit_message>
Update Hardik Saini resume files
Replace Hardik Saini's resume files with updated versions: Hardik Saini Resume.docx and Hardik Saini Resume.pdf. These are binary file updates reflecting changes to the resume content.
</commit_message>
<xml_diff>
--- a/Hardik Saini Resume.docx
+++ b/Hardik Saini Resume.docx
@@ -465,7 +465,23 @@
           <w:sz w:val="18"/>
           <w:szCs w:val="18"/>
         </w:rPr>
-        <w:t xml:space="preserve">Git, </w:t>
+        <w:t>Git</w:t>
+      </w:r>
+      <w:r>
+        <w:rPr>
+          <w:color w:val="000000" w:themeColor="text1"/>
+          <w:sz w:val="18"/>
+          <w:szCs w:val="18"/>
+        </w:rPr>
+        <w:t>, SQL</w:t>
+      </w:r>
+      <w:r>
+        <w:rPr>
+          <w:color w:val="000000" w:themeColor="text1"/>
+          <w:sz w:val="18"/>
+          <w:szCs w:val="18"/>
+        </w:rPr>
+        <w:t xml:space="preserve">, </w:t>
       </w:r>
       <w:r>
         <w:rPr>
@@ -1301,25 +1317,7 @@
           <w:sz w:val="18"/>
           <w:szCs w:val="18"/>
         </w:rPr>
-        <w:t xml:space="preserve"> | UGAHACKS</w:t>
-      </w:r>
-      <w:proofErr w:type="gramStart"/>
-      <w:r>
-        <w:rPr>
-          <w:color w:val="000000" w:themeColor="text1"/>
-          <w:sz w:val="18"/>
-          <w:szCs w:val="18"/>
-        </w:rPr>
-        <w:t>11 :</w:t>
-      </w:r>
-      <w:proofErr w:type="gramEnd"/>
-      <w:r>
-        <w:rPr>
-          <w:color w:val="000000" w:themeColor="text1"/>
-          <w:sz w:val="18"/>
-          <w:szCs w:val="18"/>
-        </w:rPr>
-        <w:t xml:space="preserve"> NCR VOYX Track</w:t>
+        <w:t xml:space="preserve"> | UGAHACKS11: NCR VOYX Track</w:t>
       </w:r>
       <w:r>
         <w:rPr>
@@ -1438,7 +1436,7 @@
           <w:sz w:val="18"/>
           <w:szCs w:val="18"/>
         </w:rPr>
-        <w:t xml:space="preserve">) as the entire API layer — including an atomic </w:t>
+        <w:t xml:space="preserve">) as the entire API layer — including an atomic RPC that processes live POS orders in a single transaction, </w:t>
       </w:r>
       <w:proofErr w:type="spellStart"/>
       <w:r>
@@ -1447,7 +1445,7 @@
           <w:sz w:val="18"/>
           <w:szCs w:val="18"/>
         </w:rPr>
-        <w:t>register_order</w:t>
+        <w:t>upserting</w:t>
       </w:r>
       <w:proofErr w:type="spellEnd"/>
       <w:r>
@@ -1456,43 +1454,7 @@
           <w:sz w:val="18"/>
           <w:szCs w:val="18"/>
         </w:rPr>
-        <w:t xml:space="preserve"> RPC that processes live POS orders in a single transaction, </w:t>
-      </w:r>
-      <w:proofErr w:type="spellStart"/>
-      <w:r>
-        <w:rPr>
-          <w:color w:val="000000" w:themeColor="text1"/>
-          <w:sz w:val="18"/>
-          <w:szCs w:val="18"/>
-        </w:rPr>
-        <w:t>upserting</w:t>
-      </w:r>
-      <w:proofErr w:type="spellEnd"/>
-      <w:r>
-        <w:rPr>
-          <w:color w:val="000000" w:themeColor="text1"/>
-          <w:sz w:val="18"/>
-          <w:szCs w:val="18"/>
-        </w:rPr>
-        <w:t xml:space="preserve"> sales, consuming ingredients via Bill of Materials </w:t>
-      </w:r>
-      <w:proofErr w:type="gramStart"/>
-      <w:r>
-        <w:rPr>
-          <w:color w:val="000000" w:themeColor="text1"/>
-          <w:sz w:val="18"/>
-          <w:szCs w:val="18"/>
-        </w:rPr>
-        <w:t>joins</w:t>
-      </w:r>
-      <w:proofErr w:type="gramEnd"/>
-      <w:r>
-        <w:rPr>
-          <w:color w:val="000000" w:themeColor="text1"/>
-          <w:sz w:val="18"/>
-          <w:szCs w:val="18"/>
-        </w:rPr>
-        <w:t>, and decrementing inventory in real-time with zero race conditions.</w:t>
+        <w:t xml:space="preserve"> sales, consuming ingredients via Bill of Materials joins, and decrementing inventory in real-time with zero race conditions.</w:t>
       </w:r>
     </w:p>
     <w:p>
@@ -1547,23 +1509,9 @@
     </w:p>
     <w:p>
       <w:pPr>
-        <w:pStyle w:val="ListParagraph"/>
         <w:tabs>
           <w:tab w:val="right" w:pos="10800"/>
         </w:tabs>
-        <w:ind w:left="360"/>
-        <w:rPr>
-          <w:color w:val="000000" w:themeColor="text1"/>
-          <w:sz w:val="18"/>
-          <w:szCs w:val="18"/>
-        </w:rPr>
-      </w:pPr>
-    </w:p>
-    <w:p>
-      <w:pPr>
-        <w:tabs>
-          <w:tab w:val="right" w:pos="10800"/>
-        </w:tabs>
         <w:rPr>
           <w:color w:val="000000" w:themeColor="text1"/>
           <w:sz w:val="18"/>
@@ -1586,7 +1534,27 @@
           <w:sz w:val="18"/>
           <w:szCs w:val="18"/>
         </w:rPr>
-        <w:t>| AI-ATL Hackathon (Georgia Tech) | Spring 2025</w:t>
+        <w:t xml:space="preserve">| AI-ATL Hackathon (Georgia Tech) | </w:t>
+      </w:r>
+      <w:r>
+        <w:rPr>
+          <w:i/>
+          <w:iCs/>
+          <w:color w:val="000000" w:themeColor="text1"/>
+          <w:sz w:val="18"/>
+          <w:szCs w:val="18"/>
+        </w:rPr>
+        <w:t>Fall</w:t>
+      </w:r>
+      <w:r>
+        <w:rPr>
+          <w:i/>
+          <w:iCs/>
+          <w:color w:val="000000" w:themeColor="text1"/>
+          <w:sz w:val="18"/>
+          <w:szCs w:val="18"/>
+        </w:rPr>
+        <w:t xml:space="preserve"> 2025</w:t>
       </w:r>
     </w:p>
     <w:p>
@@ -3718,20 +3686,20 @@
 </file>
 
 <file path=customXml/item1.xml><?xml version="1.0" encoding="utf-8"?>
-<p:properties xmlns:p="http://schemas.microsoft.com/office/2006/metadata/properties" xmlns:xsi="http://www.w3.org/2001/XMLSchema-instance" xmlns:pc="http://schemas.microsoft.com/office/infopath/2007/PartnerControls">
-  <documentManagement>
-    <_activity xmlns="405f6bdb-d96e-4b8a-a0aa-1805033a2888" xsi:nil="true"/>
-  </documentManagement>
-</p:properties>
-</file>
-
-<file path=customXml/item2.xml><?xml version="1.0" encoding="utf-8"?>
 <?mso-contentType ?>
 <FormTemplates xmlns="http://schemas.microsoft.com/sharepoint/v3/contenttype/forms">
   <Display>DocumentLibraryForm</Display>
   <Edit>DocumentLibraryForm</Edit>
   <New>DocumentLibraryForm</New>
 </FormTemplates>
+</file>
+
+<file path=customXml/item2.xml><?xml version="1.0" encoding="utf-8"?>
+<p:properties xmlns:p="http://schemas.microsoft.com/office/2006/metadata/properties" xmlns:xsi="http://www.w3.org/2001/XMLSchema-instance" xmlns:pc="http://schemas.microsoft.com/office/infopath/2007/PartnerControls">
+  <documentManagement>
+    <_activity xmlns="405f6bdb-d96e-4b8a-a0aa-1805033a2888" xsi:nil="true"/>
+  </documentManagement>
+</p:properties>
 </file>
 
 <file path=customXml/item3.xml><?xml version="1.0" encoding="utf-8"?>
@@ -3968,19 +3936,19 @@
 </file>
 
 <file path=customXml/itemProps1.xml><?xml version="1.0" encoding="utf-8"?>
+<ds:datastoreItem xmlns:ds="http://schemas.openxmlformats.org/officeDocument/2006/customXml" ds:itemID="{613A3ED9-5A2F-4E90-8063-CE12E7021299}">
+  <ds:schemaRefs>
+    <ds:schemaRef ds:uri="http://schemas.microsoft.com/sharepoint/v3/contenttype/forms"/>
+  </ds:schemaRefs>
+</ds:datastoreItem>
+</file>
+
+<file path=customXml/itemProps2.xml><?xml version="1.0" encoding="utf-8"?>
 <ds:datastoreItem xmlns:ds="http://schemas.openxmlformats.org/officeDocument/2006/customXml" ds:itemID="{48BBE56C-A8CC-4231-98AE-576D54326F67}">
   <ds:schemaRefs>
     <ds:schemaRef ds:uri="http://schemas.microsoft.com/office/2006/metadata/properties"/>
     <ds:schemaRef ds:uri="http://schemas.microsoft.com/office/infopath/2007/PartnerControls"/>
     <ds:schemaRef ds:uri="405f6bdb-d96e-4b8a-a0aa-1805033a2888"/>
-  </ds:schemaRefs>
-</ds:datastoreItem>
-</file>
-
-<file path=customXml/itemProps2.xml><?xml version="1.0" encoding="utf-8"?>
-<ds:datastoreItem xmlns:ds="http://schemas.openxmlformats.org/officeDocument/2006/customXml" ds:itemID="{613A3ED9-5A2F-4E90-8063-CE12E7021299}">
-  <ds:schemaRefs>
-    <ds:schemaRef ds:uri="http://schemas.microsoft.com/sharepoint/v3/contenttype/forms"/>
   </ds:schemaRefs>
 </ds:datastoreItem>
 </file>

</xml_diff>